<commit_message>
Update answers to practice quiz
</commit_message>
<xml_diff>
--- a/Problem Quiz.docx
+++ b/Problem Quiz.docx
@@ -7,10 +7,40 @@
         <w:pStyle w:val="Title"/>
       </w:pPr>
       <w:r>
-        <w:t>Problem Quiz</w:t>
-      </w:r>
-    </w:p>
-    <w:p>
+        <w:fldChar w:fldCharType="begin"/>
+      </w:r>
+      <w:r>
+        <w:instrText xml:space="preserve"> HYPERLINK "https://drive.google.com/drive/folders/0B9AgP9SyhVCWM1p4VUFoMEJTRDQ" </w:instrText>
+      </w:r>
+      <w:r>
+        <w:fldChar w:fldCharType="separate"/>
+      </w:r>
+      <w:r>
+        <w:rPr>
+          <w:rStyle w:val="Hyperlink"/>
+        </w:rPr>
+        <w:t>P</w:t>
+      </w:r>
+      <w:r>
+        <w:rPr>
+          <w:rStyle w:val="Hyperlink"/>
+        </w:rPr>
+        <w:t>ractice</w:t>
+      </w:r>
+      <w:r>
+        <w:rPr>
+          <w:rStyle w:val="Hyperlink"/>
+        </w:rPr>
+        <w:t xml:space="preserve"> Quiz</w:t>
+      </w:r>
+      <w:r>
+        <w:fldChar w:fldCharType="end"/>
+      </w:r>
+    </w:p>
+    <w:p>
+      <w:pPr>
+        <w:spacing w:after="120" w:line="240" w:lineRule="auto"/>
+      </w:pPr>
       <w:r>
         <w:t xml:space="preserve">Names: John Meyer, </w:t>
       </w:r>
@@ -40,6 +70,9 @@
       </w:r>
     </w:p>
     <w:p>
+      <w:pPr>
+        <w:spacing w:after="120" w:line="240" w:lineRule="auto"/>
+      </w:pPr>
       <w:r>
         <w:t xml:space="preserve">Unique IDs (respectively): </w:t>
       </w:r>
@@ -69,11 +102,17 @@
       </w:r>
     </w:p>
     <w:p>
+      <w:pPr>
+        <w:spacing w:after="120" w:line="240" w:lineRule="auto"/>
+      </w:pPr>
       <w:r>
         <w:t>Percent Contribution (respectively): 32%, 32%, 30%, 3% 3%</w:t>
       </w:r>
     </w:p>
     <w:p>
+      <w:pPr>
+        <w:spacing w:after="120" w:line="240" w:lineRule="auto"/>
+      </w:pPr>
       <w:r>
         <w:t xml:space="preserve">Instructor: </w:t>
       </w:r>
@@ -92,12 +131,18 @@
       <w:proofErr w:type="spellEnd"/>
     </w:p>
     <w:p>
+      <w:pPr>
+        <w:spacing w:after="120" w:line="240" w:lineRule="auto"/>
+      </w:pPr>
       <w:r>
         <w:t>CSE 174, Section A</w:t>
       </w:r>
-    </w:p>
-    <w:p>
-      <w:pPr>
+      <w:bookmarkStart w:id="0" w:name="_GoBack"/>
+      <w:bookmarkEnd w:id="0"/>
+    </w:p>
+    <w:p>
+      <w:pPr>
+        <w:spacing w:after="120" w:line="240" w:lineRule="auto"/>
         <w:sectPr>
           <w:pgSz w:w="12240" w:h="15840"/>
           <w:pgMar w:top="1440" w:right="1440" w:bottom="1440" w:left="1440" w:header="720" w:footer="720" w:gutter="0"/>
@@ -108,8 +153,6 @@
       <w:r>
         <w:t>Date: December 9, 2016</w:t>
       </w:r>
-      <w:bookmarkStart w:id="0" w:name="_GoBack"/>
-      <w:bookmarkEnd w:id="0"/>
     </w:p>
     <w:p>
       <w:pPr>
@@ -654,6 +697,168 @@
         <w:ind w:left="360"/>
       </w:pPr>
       <w:r>
+        <w:t>FALSE</w:t>
+      </w:r>
+    </w:p>
+    <w:p>
+      <w:pPr>
+        <w:pStyle w:val="ListParagraph"/>
+        <w:numPr>
+          <w:ilvl w:val="0"/>
+          <w:numId w:val="2"/>
+        </w:numPr>
+        <w:ind w:left="360"/>
+      </w:pPr>
+      <w:r>
+        <w:t>Compiler with give error at Line 2: symbol `</w:t>
+      </w:r>
+      <w:proofErr w:type="spellStart"/>
+      <w:r>
+        <w:rPr>
+          <w:rFonts w:ascii="Consolas" w:hAnsi="Consolas"/>
+        </w:rPr>
+        <w:t>nums</w:t>
+      </w:r>
+      <w:proofErr w:type="spellEnd"/>
+      <w:r>
+        <w:t>` not found</w:t>
+      </w:r>
+    </w:p>
+    <w:p>
+      <w:pPr>
+        <w:pStyle w:val="ListParagraph"/>
+        <w:numPr>
+          <w:ilvl w:val="0"/>
+          <w:numId w:val="2"/>
+        </w:numPr>
+        <w:ind w:left="360"/>
+      </w:pPr>
+      <w:r>
+        <w:t>f</w:t>
+      </w:r>
+    </w:p>
+    <w:p>
+      <w:pPr>
+        <w:pStyle w:val="ListParagraph"/>
+        <w:numPr>
+          <w:ilvl w:val="0"/>
+          <w:numId w:val="2"/>
+        </w:numPr>
+        <w:ind w:left="360"/>
+      </w:pPr>
+      <w:r>
+        <w:t xml:space="preserve">When </w:t>
+      </w:r>
+      <w:proofErr w:type="spellStart"/>
+      <w:r>
+        <w:rPr>
+          <w:rFonts w:ascii="Consolas" w:hAnsi="Consolas"/>
+        </w:rPr>
+        <w:t>i</w:t>
+      </w:r>
+      <w:proofErr w:type="spellEnd"/>
+      <w:r>
+        <w:rPr>
+          <w:rFonts w:ascii="Consolas" w:hAnsi="Consolas"/>
+        </w:rPr>
+        <w:t xml:space="preserve"> == 100</w:t>
+      </w:r>
+      <w:r>
+        <w:t>, gives a runtime error: index out of bounds</w:t>
+      </w:r>
+    </w:p>
+    <w:p>
+      <w:pPr>
+        <w:pStyle w:val="ListParagraph"/>
+        <w:numPr>
+          <w:ilvl w:val="0"/>
+          <w:numId w:val="2"/>
+        </w:numPr>
+        <w:ind w:left="360"/>
+      </w:pPr>
+      <w:r>
+        <w:t>d</w:t>
+      </w:r>
+    </w:p>
+    <w:p>
+      <w:pPr>
+        <w:pStyle w:val="ListParagraph"/>
+        <w:numPr>
+          <w:ilvl w:val="0"/>
+          <w:numId w:val="2"/>
+        </w:numPr>
+        <w:ind w:left="360"/>
+      </w:pPr>
+      <w:r>
+        <w:t>a (</w:t>
+      </w:r>
+      <w:r>
+        <w:t>if</w:t>
+      </w:r>
+      <w:r>
+        <w:t xml:space="preserve"> </w:t>
+      </w:r>
+      <w:proofErr w:type="spellStart"/>
+      <w:r>
+        <w:rPr>
+          <w:rFonts w:ascii="Consolas" w:hAnsi="Consolas"/>
+        </w:rPr>
+        <w:t>arr.length</w:t>
+      </w:r>
+      <w:proofErr w:type="spellEnd"/>
+      <w:r>
+        <w:rPr>
+          <w:rFonts w:ascii="Consolas" w:hAnsi="Consolas"/>
+        </w:rPr>
+        <w:t xml:space="preserve"> &gt; 0</w:t>
+      </w:r>
+      <w:r>
+        <w:t>)</w:t>
+      </w:r>
+      <w:r>
+        <w:t xml:space="preserve">; e (if </w:t>
+      </w:r>
+      <w:proofErr w:type="spellStart"/>
+      <w:r>
+        <w:rPr>
+          <w:rFonts w:ascii="Consolas" w:hAnsi="Consolas"/>
+        </w:rPr>
+        <w:t>arr.length</w:t>
+      </w:r>
+      <w:proofErr w:type="spellEnd"/>
+      <w:r>
+        <w:rPr>
+          <w:rFonts w:ascii="Consolas" w:hAnsi="Consolas"/>
+        </w:rPr>
+        <w:t xml:space="preserve"> == 0</w:t>
+      </w:r>
+      <w:r>
+        <w:t>)</w:t>
+      </w:r>
+    </w:p>
+    <w:p>
+      <w:pPr>
+        <w:pStyle w:val="ListParagraph"/>
+        <w:numPr>
+          <w:ilvl w:val="0"/>
+          <w:numId w:val="2"/>
+        </w:numPr>
+        <w:ind w:left="360"/>
+      </w:pPr>
+      <w:r>
+        <w:t>b</w:t>
+      </w:r>
+    </w:p>
+    <w:p>
+      <w:pPr>
+        <w:pStyle w:val="ListParagraph"/>
+        <w:numPr>
+          <w:ilvl w:val="0"/>
+          <w:numId w:val="2"/>
+        </w:numPr>
+        <w:ind w:left="360"/>
+      </w:pPr>
+      <w:r>
         <w:t>TRUE</w:t>
       </w:r>
     </w:p>
@@ -667,33 +872,58 @@
         <w:ind w:left="360"/>
       </w:pPr>
       <w:r>
-        <w:t>Line 2  (when compiled)</w:t>
-      </w:r>
-    </w:p>
-    <w:p>
-      <w:pPr>
-        <w:pStyle w:val="ListParagraph"/>
-        <w:numPr>
-          <w:ilvl w:val="0"/>
-          <w:numId w:val="2"/>
-        </w:numPr>
-        <w:ind w:left="360"/>
-      </w:pPr>
-      <w:r>
-        <w:t>f</w:t>
-      </w:r>
-    </w:p>
-    <w:p>
-      <w:pPr>
-        <w:pStyle w:val="ListParagraph"/>
-        <w:numPr>
-          <w:ilvl w:val="0"/>
-          <w:numId w:val="2"/>
-        </w:numPr>
-        <w:ind w:left="360"/>
-      </w:pPr>
-      <w:r>
-        <w:t>index at 100 is out of bounds</w:t>
+        <w:t xml:space="preserve">FALSE, Snippet compiles but contains a logic error: </w:t>
+      </w:r>
+      <w:proofErr w:type="spellStart"/>
+      <w:r>
+        <w:rPr>
+          <w:rFonts w:ascii="Consolas" w:hAnsi="Consolas"/>
+        </w:rPr>
+        <w:t>int</w:t>
+      </w:r>
+      <w:proofErr w:type="spellEnd"/>
+      <w:r>
+        <w:rPr>
+          <w:rFonts w:ascii="Consolas" w:hAnsi="Consolas"/>
+        </w:rPr>
+        <w:t xml:space="preserve"> </w:t>
+      </w:r>
+      <w:proofErr w:type="spellStart"/>
+      <w:r>
+        <w:rPr>
+          <w:rFonts w:ascii="Consolas" w:hAnsi="Consolas"/>
+        </w:rPr>
+        <w:t>val</w:t>
+      </w:r>
+      <w:proofErr w:type="spellEnd"/>
+      <w:r>
+        <w:t xml:space="preserve"> holds the ‘current value,’ not the ‘next value’</w:t>
+      </w:r>
+    </w:p>
+    <w:p>
+      <w:pPr>
+        <w:pStyle w:val="ListParagraph"/>
+        <w:numPr>
+          <w:ilvl w:val="0"/>
+          <w:numId w:val="2"/>
+        </w:numPr>
+        <w:ind w:left="360"/>
+      </w:pPr>
+      <w:r>
+        <w:t>FALSE</w:t>
+      </w:r>
+    </w:p>
+    <w:p>
+      <w:pPr>
+        <w:pStyle w:val="ListParagraph"/>
+        <w:numPr>
+          <w:ilvl w:val="0"/>
+          <w:numId w:val="2"/>
+        </w:numPr>
+        <w:ind w:left="360"/>
+      </w:pPr>
+      <w:r>
+        <w:t>a</w:t>
       </w:r>
     </w:p>
     <w:p>
@@ -719,7 +949,62 @@
         <w:ind w:left="360"/>
       </w:pPr>
       <w:r>
-        <w:t>a (as long as the length is &gt; 0)</w:t>
+        <w:t>c</w:t>
+      </w:r>
+    </w:p>
+    <w:p>
+      <w:pPr>
+        <w:pStyle w:val="ListParagraph"/>
+        <w:numPr>
+          <w:ilvl w:val="0"/>
+          <w:numId w:val="2"/>
+        </w:numPr>
+        <w:ind w:left="360"/>
+      </w:pPr>
+      <w:r>
+        <w:t xml:space="preserve">c &amp; </w:t>
+      </w:r>
+      <w:r>
+        <w:t>d</w:t>
+      </w:r>
+    </w:p>
+    <w:p>
+      <w:pPr>
+        <w:pStyle w:val="ListParagraph"/>
+        <w:numPr>
+          <w:ilvl w:val="0"/>
+          <w:numId w:val="2"/>
+        </w:numPr>
+        <w:ind w:left="360"/>
+      </w:pPr>
+      <w:r>
+        <w:t>a</w:t>
+      </w:r>
+    </w:p>
+    <w:p>
+      <w:pPr>
+        <w:pStyle w:val="ListParagraph"/>
+        <w:numPr>
+          <w:ilvl w:val="0"/>
+          <w:numId w:val="2"/>
+        </w:numPr>
+        <w:ind w:left="360"/>
+      </w:pPr>
+      <w:r>
+        <w:t>0 2 4 6 8</w:t>
+      </w:r>
+    </w:p>
+    <w:p>
+      <w:pPr>
+        <w:pStyle w:val="ListParagraph"/>
+        <w:numPr>
+          <w:ilvl w:val="0"/>
+          <w:numId w:val="2"/>
+        </w:numPr>
+        <w:ind w:left="360"/>
+      </w:pPr>
+      <w:r>
+        <w:t>c</w:t>
       </w:r>
     </w:p>
     <w:p>
@@ -734,31 +1019,163 @@
       <w:r>
         <w:t>b</w:t>
       </w:r>
-    </w:p>
-    <w:p>
-      <w:pPr>
-        <w:pStyle w:val="ListParagraph"/>
-        <w:numPr>
-          <w:ilvl w:val="0"/>
-          <w:numId w:val="2"/>
-        </w:numPr>
-        <w:ind w:left="360"/>
-      </w:pPr>
-      <w:r>
-        <w:t>TRUE</w:t>
-      </w:r>
-    </w:p>
-    <w:p>
-      <w:pPr>
-        <w:pStyle w:val="ListParagraph"/>
-        <w:numPr>
-          <w:ilvl w:val="0"/>
-          <w:numId w:val="2"/>
-        </w:numPr>
-        <w:ind w:left="360"/>
-      </w:pPr>
-      <w:r>
-        <w:t>TRUE</w:t>
+      <w:r>
+        <w:tab/>
+      </w:r>
+    </w:p>
+    <w:p>
+      <w:pPr>
+        <w:pStyle w:val="ListParagraph"/>
+        <w:numPr>
+          <w:ilvl w:val="0"/>
+          <w:numId w:val="2"/>
+        </w:numPr>
+        <w:ind w:left="360"/>
+      </w:pPr>
+      <w:r>
+        <w:t>b</w:t>
+      </w:r>
+    </w:p>
+    <w:p>
+      <w:pPr>
+        <w:pStyle w:val="ListParagraph"/>
+        <w:numPr>
+          <w:ilvl w:val="0"/>
+          <w:numId w:val="2"/>
+        </w:numPr>
+        <w:ind w:left="360"/>
+      </w:pPr>
+      <w:r>
+        <w:t>a</w:t>
+      </w:r>
+    </w:p>
+    <w:p>
+      <w:pPr>
+        <w:pStyle w:val="ListParagraph"/>
+        <w:numPr>
+          <w:ilvl w:val="0"/>
+          <w:numId w:val="2"/>
+        </w:numPr>
+        <w:ind w:left="360"/>
+      </w:pPr>
+      <w:r>
+        <w:t>"Hello World"</w:t>
+      </w:r>
+    </w:p>
+    <w:p>
+      <w:pPr>
+        <w:pStyle w:val="ListParagraph"/>
+        <w:numPr>
+          <w:ilvl w:val="0"/>
+          <w:numId w:val="2"/>
+        </w:numPr>
+        <w:ind w:left="360"/>
+      </w:pPr>
+      <w:r>
+        <w:t>c</w:t>
+      </w:r>
+    </w:p>
+    <w:p>
+      <w:pPr>
+        <w:pStyle w:val="ListParagraph"/>
+        <w:numPr>
+          <w:ilvl w:val="0"/>
+          <w:numId w:val="2"/>
+        </w:numPr>
+        <w:ind w:left="360"/>
+      </w:pPr>
+      <w:r>
+        <w:t>a</w:t>
+      </w:r>
+    </w:p>
+    <w:p>
+      <w:pPr>
+        <w:pStyle w:val="ListParagraph"/>
+        <w:numPr>
+          <w:ilvl w:val="0"/>
+          <w:numId w:val="2"/>
+        </w:numPr>
+        <w:ind w:left="360"/>
+      </w:pPr>
+      <w:r>
+        <w:t>c</w:t>
+      </w:r>
+    </w:p>
+    <w:p>
+      <w:pPr>
+        <w:pStyle w:val="ListParagraph"/>
+        <w:numPr>
+          <w:ilvl w:val="0"/>
+          <w:numId w:val="2"/>
+        </w:numPr>
+        <w:ind w:left="360"/>
+      </w:pPr>
+      <w:r>
+        <w:t>a</w:t>
+      </w:r>
+    </w:p>
+    <w:p>
+      <w:pPr>
+        <w:pStyle w:val="ListParagraph"/>
+        <w:numPr>
+          <w:ilvl w:val="0"/>
+          <w:numId w:val="2"/>
+        </w:numPr>
+        <w:ind w:left="360"/>
+      </w:pPr>
+      <w:r>
+        <w:t>a</w:t>
+      </w:r>
+    </w:p>
+    <w:p>
+      <w:pPr>
+        <w:pStyle w:val="ListParagraph"/>
+        <w:numPr>
+          <w:ilvl w:val="0"/>
+          <w:numId w:val="2"/>
+        </w:numPr>
+        <w:ind w:left="360"/>
+      </w:pPr>
+      <w:r>
+        <w:t>compilation error</w:t>
+      </w:r>
+      <w:r>
+        <w:t>: `</w:t>
+      </w:r>
+      <w:r>
+        <w:rPr>
+          <w:rFonts w:ascii="Consolas" w:hAnsi="Consolas"/>
+        </w:rPr>
+        <w:t>x</w:t>
+      </w:r>
+      <w:r>
+        <w:t>` is already declared</w:t>
+      </w:r>
+    </w:p>
+    <w:p>
+      <w:pPr>
+        <w:pStyle w:val="ListParagraph"/>
+        <w:numPr>
+          <w:ilvl w:val="0"/>
+          <w:numId w:val="2"/>
+        </w:numPr>
+        <w:ind w:left="360"/>
+      </w:pPr>
+      <w:r>
+        <w:t>a</w:t>
+      </w:r>
+    </w:p>
+    <w:p>
+      <w:pPr>
+        <w:pStyle w:val="ListParagraph"/>
+        <w:numPr>
+          <w:ilvl w:val="0"/>
+          <w:numId w:val="2"/>
+        </w:numPr>
+        <w:ind w:left="360"/>
+      </w:pPr>
+      <w:r>
+        <w:t>c</w:t>
       </w:r>
     </w:p>
     <w:p>
@@ -784,6 +1201,58 @@
         <w:ind w:left="360"/>
       </w:pPr>
       <w:r>
+        <w:t>c</w:t>
+      </w:r>
+    </w:p>
+    <w:p>
+      <w:pPr>
+        <w:pStyle w:val="ListParagraph"/>
+        <w:numPr>
+          <w:ilvl w:val="0"/>
+          <w:numId w:val="2"/>
+        </w:numPr>
+        <w:ind w:left="360"/>
+      </w:pPr>
+      <w:r>
+        <w:t>c</w:t>
+      </w:r>
+    </w:p>
+    <w:p>
+      <w:pPr>
+        <w:pStyle w:val="ListParagraph"/>
+        <w:numPr>
+          <w:ilvl w:val="0"/>
+          <w:numId w:val="2"/>
+        </w:numPr>
+        <w:ind w:left="360"/>
+      </w:pPr>
+      <w:r>
+        <w:t>b</w:t>
+      </w:r>
+    </w:p>
+    <w:p>
+      <w:pPr>
+        <w:pStyle w:val="ListParagraph"/>
+        <w:numPr>
+          <w:ilvl w:val="0"/>
+          <w:numId w:val="2"/>
+        </w:numPr>
+        <w:ind w:left="360"/>
+      </w:pPr>
+      <w:r>
+        <w:t>c</w:t>
+      </w:r>
+    </w:p>
+    <w:p>
+      <w:pPr>
+        <w:pStyle w:val="ListParagraph"/>
+        <w:numPr>
+          <w:ilvl w:val="0"/>
+          <w:numId w:val="2"/>
+        </w:numPr>
+        <w:ind w:left="360"/>
+      </w:pPr>
+      <w:r>
         <w:t>a</w:t>
       </w:r>
     </w:p>
@@ -797,6 +1266,116 @@
         <w:ind w:left="360"/>
       </w:pPr>
       <w:r>
+        <w:t>c</w:t>
+      </w:r>
+    </w:p>
+    <w:p>
+      <w:pPr>
+        <w:pStyle w:val="ListParagraph"/>
+        <w:numPr>
+          <w:ilvl w:val="0"/>
+          <w:numId w:val="2"/>
+        </w:numPr>
+        <w:ind w:left="360"/>
+      </w:pPr>
+      <w:r>
+        <w:t>compilation error</w:t>
+      </w:r>
+    </w:p>
+    <w:p>
+      <w:pPr>
+        <w:pStyle w:val="ListParagraph"/>
+        <w:numPr>
+          <w:ilvl w:val="0"/>
+          <w:numId w:val="2"/>
+        </w:numPr>
+        <w:ind w:left="360"/>
+      </w:pPr>
+      <w:r>
+        <w:t xml:space="preserve">An </w:t>
+      </w:r>
+      <w:r>
+        <w:t>estimate number of remaining bytes that can be read</w:t>
+      </w:r>
+    </w:p>
+    <w:p>
+      <w:pPr>
+        <w:pStyle w:val="ListParagraph"/>
+        <w:numPr>
+          <w:ilvl w:val="0"/>
+          <w:numId w:val="2"/>
+        </w:numPr>
+        <w:ind w:left="360"/>
+      </w:pPr>
+      <w:r>
+        <w:t>b</w:t>
+      </w:r>
+    </w:p>
+    <w:p>
+      <w:pPr>
+        <w:pStyle w:val="ListParagraph"/>
+        <w:numPr>
+          <w:ilvl w:val="0"/>
+          <w:numId w:val="2"/>
+        </w:numPr>
+        <w:ind w:left="360"/>
+      </w:pPr>
+      <w:r>
+        <w:t>a, b, f</w:t>
+      </w:r>
+    </w:p>
+    <w:p>
+      <w:pPr>
+        <w:pStyle w:val="ListParagraph"/>
+        <w:numPr>
+          <w:ilvl w:val="0"/>
+          <w:numId w:val="2"/>
+        </w:numPr>
+        <w:ind w:left="360"/>
+      </w:pPr>
+      <w:r>
+        <w:rPr>
+          <w:rFonts w:ascii="Consolas" w:hAnsi="Consolas"/>
+        </w:rPr>
+        <w:t>f2[0] = 0.0</w:t>
+      </w:r>
+    </w:p>
+    <w:p>
+      <w:pPr>
+        <w:pStyle w:val="ListParagraph"/>
+        <w:numPr>
+          <w:ilvl w:val="0"/>
+          <w:numId w:val="2"/>
+        </w:numPr>
+        <w:ind w:left="360"/>
+      </w:pPr>
+      <w:r>
+        <w:t>ABDCBDCB</w:t>
+      </w:r>
+    </w:p>
+    <w:p>
+      <w:pPr>
+        <w:pStyle w:val="ListParagraph"/>
+        <w:numPr>
+          <w:ilvl w:val="0"/>
+          <w:numId w:val="2"/>
+        </w:numPr>
+        <w:ind w:left="360"/>
+      </w:pPr>
+      <w:r>
+        <w:t>43</w:t>
+      </w:r>
+    </w:p>
+    <w:p>
+      <w:pPr>
+        <w:pStyle w:val="ListParagraph"/>
+        <w:numPr>
+          <w:ilvl w:val="0"/>
+          <w:numId w:val="2"/>
+        </w:numPr>
+        <w:ind w:left="360"/>
+      </w:pPr>
+      <w:r>
         <w:t>d</w:t>
       </w:r>
     </w:p>
@@ -810,426 +1389,7 @@
         <w:ind w:left="360"/>
       </w:pPr>
       <w:r>
-        <w:t>c</w:t>
-      </w:r>
-    </w:p>
-    <w:p>
-      <w:pPr>
-        <w:pStyle w:val="ListParagraph"/>
-        <w:numPr>
-          <w:ilvl w:val="0"/>
-          <w:numId w:val="2"/>
-        </w:numPr>
-        <w:ind w:left="360"/>
-      </w:pPr>
-      <w:r>
-        <w:t>d</w:t>
-      </w:r>
-    </w:p>
-    <w:p>
-      <w:pPr>
-        <w:pStyle w:val="ListParagraph"/>
-        <w:numPr>
-          <w:ilvl w:val="0"/>
-          <w:numId w:val="2"/>
-        </w:numPr>
-        <w:ind w:left="360"/>
-      </w:pPr>
-      <w:r>
-        <w:t>a</w:t>
-      </w:r>
-    </w:p>
-    <w:p>
-      <w:pPr>
-        <w:pStyle w:val="ListParagraph"/>
-        <w:numPr>
-          <w:ilvl w:val="0"/>
-          <w:numId w:val="2"/>
-        </w:numPr>
-        <w:ind w:left="360"/>
-      </w:pPr>
-      <w:r>
-        <w:t>0 2 4 6 8</w:t>
-      </w:r>
-    </w:p>
-    <w:p>
-      <w:pPr>
-        <w:pStyle w:val="ListParagraph"/>
-        <w:numPr>
-          <w:ilvl w:val="0"/>
-          <w:numId w:val="2"/>
-        </w:numPr>
-        <w:ind w:left="360"/>
-      </w:pPr>
-      <w:r>
-        <w:t>c</w:t>
-      </w:r>
-    </w:p>
-    <w:p>
-      <w:pPr>
-        <w:pStyle w:val="ListParagraph"/>
-        <w:numPr>
-          <w:ilvl w:val="0"/>
-          <w:numId w:val="2"/>
-        </w:numPr>
-        <w:ind w:left="360"/>
-      </w:pPr>
-      <w:r>
-        <w:t>b</w:t>
-      </w:r>
-      <w:r>
-        <w:tab/>
-      </w:r>
-    </w:p>
-    <w:p>
-      <w:pPr>
-        <w:pStyle w:val="ListParagraph"/>
-        <w:numPr>
-          <w:ilvl w:val="0"/>
-          <w:numId w:val="2"/>
-        </w:numPr>
-        <w:ind w:left="360"/>
-      </w:pPr>
-      <w:r>
-        <w:t>b</w:t>
-      </w:r>
-    </w:p>
-    <w:p>
-      <w:pPr>
-        <w:pStyle w:val="ListParagraph"/>
-        <w:numPr>
-          <w:ilvl w:val="0"/>
-          <w:numId w:val="2"/>
-        </w:numPr>
-        <w:ind w:left="360"/>
-      </w:pPr>
-      <w:r>
-        <w:t>a</w:t>
-      </w:r>
-    </w:p>
-    <w:p>
-      <w:pPr>
-        <w:pStyle w:val="ListParagraph"/>
-        <w:numPr>
-          <w:ilvl w:val="0"/>
-          <w:numId w:val="2"/>
-        </w:numPr>
-        <w:ind w:left="360"/>
-      </w:pPr>
-      <w:r>
-        <w:t>"Hello World"</w:t>
-      </w:r>
-    </w:p>
-    <w:p>
-      <w:pPr>
-        <w:pStyle w:val="ListParagraph"/>
-        <w:numPr>
-          <w:ilvl w:val="0"/>
-          <w:numId w:val="2"/>
-        </w:numPr>
-        <w:ind w:left="360"/>
-      </w:pPr>
-      <w:r>
-        <w:t>c</w:t>
-      </w:r>
-    </w:p>
-    <w:p>
-      <w:pPr>
-        <w:pStyle w:val="ListParagraph"/>
-        <w:numPr>
-          <w:ilvl w:val="0"/>
-          <w:numId w:val="2"/>
-        </w:numPr>
-        <w:ind w:left="360"/>
-      </w:pPr>
-      <w:r>
-        <w:t>a</w:t>
-      </w:r>
-    </w:p>
-    <w:p>
-      <w:pPr>
-        <w:pStyle w:val="ListParagraph"/>
-        <w:numPr>
-          <w:ilvl w:val="0"/>
-          <w:numId w:val="2"/>
-        </w:numPr>
-        <w:ind w:left="360"/>
-      </w:pPr>
-      <w:r>
-        <w:t>c</w:t>
-      </w:r>
-    </w:p>
-    <w:p>
-      <w:pPr>
-        <w:pStyle w:val="ListParagraph"/>
-        <w:numPr>
-          <w:ilvl w:val="0"/>
-          <w:numId w:val="2"/>
-        </w:numPr>
-        <w:ind w:left="360"/>
-      </w:pPr>
-      <w:r>
-        <w:t>a</w:t>
-      </w:r>
-    </w:p>
-    <w:p>
-      <w:pPr>
-        <w:pStyle w:val="ListParagraph"/>
-        <w:numPr>
-          <w:ilvl w:val="0"/>
-          <w:numId w:val="2"/>
-        </w:numPr>
-        <w:ind w:left="360"/>
-      </w:pPr>
-      <w:r>
-        <w:t>a</w:t>
-      </w:r>
-    </w:p>
-    <w:p>
-      <w:pPr>
-        <w:pStyle w:val="ListParagraph"/>
-        <w:numPr>
-          <w:ilvl w:val="0"/>
-          <w:numId w:val="2"/>
-        </w:numPr>
-        <w:ind w:left="360"/>
-      </w:pPr>
-      <w:r>
-        <w:t>compilation error</w:t>
-      </w:r>
-    </w:p>
-    <w:p>
-      <w:pPr>
-        <w:pStyle w:val="ListParagraph"/>
-        <w:numPr>
-          <w:ilvl w:val="0"/>
-          <w:numId w:val="2"/>
-        </w:numPr>
-        <w:ind w:left="360"/>
-      </w:pPr>
-      <w:r>
-        <w:t>a</w:t>
-      </w:r>
-    </w:p>
-    <w:p>
-      <w:pPr>
-        <w:pStyle w:val="ListParagraph"/>
-        <w:numPr>
-          <w:ilvl w:val="0"/>
-          <w:numId w:val="2"/>
-        </w:numPr>
-        <w:ind w:left="360"/>
-      </w:pPr>
-      <w:r>
-        <w:t>c</w:t>
-      </w:r>
-    </w:p>
-    <w:p>
-      <w:pPr>
-        <w:pStyle w:val="ListParagraph"/>
-        <w:numPr>
-          <w:ilvl w:val="0"/>
-          <w:numId w:val="2"/>
-        </w:numPr>
-        <w:ind w:left="360"/>
-      </w:pPr>
-      <w:r>
-        <w:t>FALSE</w:t>
-      </w:r>
-    </w:p>
-    <w:p>
-      <w:pPr>
-        <w:pStyle w:val="ListParagraph"/>
-        <w:numPr>
-          <w:ilvl w:val="0"/>
-          <w:numId w:val="2"/>
-        </w:numPr>
-        <w:ind w:left="360"/>
-      </w:pPr>
-      <w:r>
-        <w:t>b</w:t>
-      </w:r>
-    </w:p>
-    <w:p>
-      <w:pPr>
-        <w:pStyle w:val="ListParagraph"/>
-        <w:numPr>
-          <w:ilvl w:val="0"/>
-          <w:numId w:val="2"/>
-        </w:numPr>
-        <w:ind w:left="360"/>
-      </w:pPr>
-      <w:r>
-        <w:t>c</w:t>
-      </w:r>
-    </w:p>
-    <w:p>
-      <w:pPr>
-        <w:pStyle w:val="ListParagraph"/>
-        <w:numPr>
-          <w:ilvl w:val="0"/>
-          <w:numId w:val="2"/>
-        </w:numPr>
-        <w:ind w:left="360"/>
-      </w:pPr>
-      <w:r>
-        <w:t>b</w:t>
-      </w:r>
-    </w:p>
-    <w:p>
-      <w:pPr>
-        <w:pStyle w:val="ListParagraph"/>
-        <w:numPr>
-          <w:ilvl w:val="0"/>
-          <w:numId w:val="2"/>
-        </w:numPr>
-        <w:ind w:left="360"/>
-      </w:pPr>
-      <w:r>
-        <w:t>c</w:t>
-      </w:r>
-    </w:p>
-    <w:p>
-      <w:pPr>
-        <w:pStyle w:val="ListParagraph"/>
-        <w:numPr>
-          <w:ilvl w:val="0"/>
-          <w:numId w:val="2"/>
-        </w:numPr>
-        <w:ind w:left="360"/>
-      </w:pPr>
-      <w:r>
-        <w:t>a</w:t>
-      </w:r>
-    </w:p>
-    <w:p>
-      <w:pPr>
-        <w:pStyle w:val="ListParagraph"/>
-        <w:numPr>
-          <w:ilvl w:val="0"/>
-          <w:numId w:val="2"/>
-        </w:numPr>
-        <w:ind w:left="360"/>
-      </w:pPr>
-      <w:r>
-        <w:t>c</w:t>
-      </w:r>
-    </w:p>
-    <w:p>
-      <w:pPr>
-        <w:pStyle w:val="ListParagraph"/>
-        <w:numPr>
-          <w:ilvl w:val="0"/>
-          <w:numId w:val="2"/>
-        </w:numPr>
-        <w:ind w:left="360"/>
-      </w:pPr>
-      <w:r>
-        <w:t>compilation error</w:t>
-      </w:r>
-    </w:p>
-    <w:p>
-      <w:pPr>
-        <w:pStyle w:val="ListParagraph"/>
-        <w:numPr>
-          <w:ilvl w:val="0"/>
-          <w:numId w:val="2"/>
-        </w:numPr>
-        <w:ind w:left="360"/>
-      </w:pPr>
-      <w:r>
-        <w:t>estimate number of remaining bytes that can be read</w:t>
-      </w:r>
-    </w:p>
-    <w:p>
-      <w:pPr>
-        <w:pStyle w:val="ListParagraph"/>
-        <w:numPr>
-          <w:ilvl w:val="0"/>
-          <w:numId w:val="2"/>
-        </w:numPr>
-        <w:ind w:left="360"/>
-      </w:pPr>
-      <w:r>
-        <w:t>b</w:t>
-      </w:r>
-    </w:p>
-    <w:p>
-      <w:pPr>
-        <w:pStyle w:val="ListParagraph"/>
-        <w:numPr>
-          <w:ilvl w:val="0"/>
-          <w:numId w:val="2"/>
-        </w:numPr>
-        <w:ind w:left="360"/>
-      </w:pPr>
-      <w:r>
-        <w:t>a, b, f</w:t>
-      </w:r>
-    </w:p>
-    <w:p>
-      <w:pPr>
-        <w:pStyle w:val="ListParagraph"/>
-        <w:numPr>
-          <w:ilvl w:val="0"/>
-          <w:numId w:val="2"/>
-        </w:numPr>
-        <w:ind w:left="360"/>
-      </w:pPr>
-      <w:r>
-        <w:t>f2[0] = 0.0</w:t>
-      </w:r>
-    </w:p>
-    <w:p>
-      <w:pPr>
-        <w:pStyle w:val="ListParagraph"/>
-        <w:numPr>
-          <w:ilvl w:val="0"/>
-          <w:numId w:val="2"/>
-        </w:numPr>
-        <w:ind w:left="360"/>
-      </w:pPr>
-      <w:r>
-        <w:t>ABDCBDCB</w:t>
-      </w:r>
-    </w:p>
-    <w:p>
-      <w:pPr>
-        <w:pStyle w:val="ListParagraph"/>
-        <w:numPr>
-          <w:ilvl w:val="0"/>
-          <w:numId w:val="2"/>
-        </w:numPr>
-        <w:ind w:left="360"/>
-      </w:pPr>
-      <w:r>
-        <w:t>43</w:t>
-      </w:r>
-    </w:p>
-    <w:p>
-      <w:pPr>
-        <w:pStyle w:val="ListParagraph"/>
-        <w:numPr>
-          <w:ilvl w:val="0"/>
-          <w:numId w:val="2"/>
-        </w:numPr>
-        <w:ind w:left="360"/>
-      </w:pPr>
-      <w:r>
-        <w:t>d</w:t>
-      </w:r>
-    </w:p>
-    <w:p>
-      <w:pPr>
-        <w:pStyle w:val="ListParagraph"/>
-        <w:numPr>
-          <w:ilvl w:val="0"/>
-          <w:numId w:val="2"/>
-        </w:numPr>
-        <w:ind w:left="360"/>
-      </w:pPr>
-      <w:r>
-        <w:t>error</w:t>
+        <w:t>Compilation error: cases must consist of literals</w:t>
       </w:r>
     </w:p>
     <w:p>
@@ -1256,10 +1416,16 @@
       </w:pPr>
       <w:proofErr w:type="spellStart"/>
       <w:r>
+        <w:rPr>
+          <w:rFonts w:ascii="Consolas" w:hAnsi="Consolas"/>
+        </w:rPr>
         <w:t>i</w:t>
       </w:r>
       <w:proofErr w:type="spellEnd"/>
       <w:r>
+        <w:rPr>
+          <w:rFonts w:ascii="Consolas" w:hAnsi="Consolas"/>
+        </w:rPr>
         <w:t xml:space="preserve"> = 0, j = -1</w:t>
       </w:r>
     </w:p>
@@ -1929,6 +2095,17 @@
       <w:szCs w:val="56"/>
     </w:rPr>
   </w:style>
+  <w:style w:type="character" w:styleId="Hyperlink">
+    <w:name w:val="Hyperlink"/>
+    <w:basedOn w:val="DefaultParagraphFont"/>
+    <w:uiPriority w:val="99"/>
+    <w:unhideWhenUsed/>
+    <w:rsid w:val="00C75AE7"/>
+    <w:rPr>
+      <w:color w:val="0563C1" w:themeColor="hyperlink"/>
+      <w:u w:val="single"/>
+    </w:rPr>
+  </w:style>
 </w:styles>
 </file>
 

</xml_diff>